<commit_message>
lab1 and lab2 reports done
</commit_message>
<xml_diff>
--- a/lab1/Aminov_IU7-55_lab1.docx
+++ b/lab1/Aminov_IU7-55_lab1.docx
@@ -50,8 +50,6 @@
               <w:spacing w:before="240" w:after="240"/>
               <w:jc w:val="center"/>
             </w:pPr>
-            <w:bookmarkStart w:id="0" w:name="_GoBack"/>
-            <w:bookmarkEnd w:id="0"/>
             <w:r>
               <w:rPr>
                 <w:noProof/>
@@ -619,7 +617,7 @@
         </w:rPr>
         <w:t xml:space="preserve"> в интегрированной среде </w:t>
       </w:r>
-      <w:bookmarkStart w:id="1" w:name="__DdeLink__742_3412533891"/>
+      <w:bookmarkStart w:id="0" w:name="__DdeLink__742_3412533891"/>
       <w:r>
         <w:rPr>
           <w:rFonts w:cs="Arial Unicode MS"/>
@@ -667,7 +665,7 @@
         </w:rPr>
         <w:t>uVISION</w:t>
       </w:r>
-      <w:bookmarkEnd w:id="1"/>
+      <w:bookmarkEnd w:id="0"/>
       <w:proofErr w:type="spellEnd"/>
       <w:r>
         <w:rPr>
@@ -1070,7 +1068,12 @@
         <w:t xml:space="preserve">. </w:t>
       </w:r>
       <w:r>
-        <w:t>Устройство прогрева двигателя внутреннего сгорания, включающее клапан подачи горючей смеси, устройство зажигания, стартер. Программа функционирования: a) одновременный пуск стартера, попеременное открытие клапана горючей смеси и зажигание при закрытом клапане; b) при нажатии на кнопку: отключение стартера;</w:t>
+        <w:t>Устройство прогрева двигателя внутреннего сгорания, включающее клапан подачи горючей смеси, устройство зажигания, стартер. Программа функционирования: a) одновремен</w:t>
+      </w:r>
+      <w:bookmarkStart w:id="1" w:name="_GoBack"/>
+      <w:bookmarkEnd w:id="1"/>
+      <w:r>
+        <w:t>ный пуск стартера, попеременное открытие клапана горючей смеси и зажигание при закрытом клапане; b) при нажатии на кнопку: отключение стартера;</w:t>
       </w:r>
     </w:p>
     <w:p>
@@ -1185,149 +1188,154 @@
         <w:rPr>
           <w:sz w:val="26"/>
           <w:szCs w:val="26"/>
-        </w:rPr>
-      </w:pPr>
-      <w:r>
-        <w:rPr>
-          <w:sz w:val="26"/>
-          <w:szCs w:val="26"/>
-        </w:rPr>
-        <w:t>#</w:t>
-      </w:r>
-      <w:r>
-        <w:rPr>
-          <w:sz w:val="26"/>
-          <w:szCs w:val="26"/>
-          <w:lang w:val="en-US"/>
-        </w:rPr>
-        <w:t>include</w:t>
-      </w:r>
-      <w:r>
-        <w:rPr>
-          <w:sz w:val="26"/>
-          <w:szCs w:val="26"/>
-        </w:rPr>
-        <w:t xml:space="preserve"> &lt;</w:t>
-      </w:r>
-      <w:r>
-        <w:rPr>
-          <w:sz w:val="26"/>
-          <w:szCs w:val="26"/>
-          <w:lang w:val="en-US"/>
-        </w:rPr>
-        <w:t>LPC</w:t>
-      </w:r>
-      <w:r>
-        <w:rPr>
-          <w:sz w:val="26"/>
-          <w:szCs w:val="26"/>
-        </w:rPr>
-        <w:t>23</w:t>
-      </w:r>
-      <w:r>
-        <w:rPr>
-          <w:sz w:val="26"/>
-          <w:szCs w:val="26"/>
-          <w:lang w:val="en-US"/>
-        </w:rPr>
-        <w:t>xx</w:t>
-      </w:r>
-      <w:r>
-        <w:rPr>
-          <w:sz w:val="26"/>
-          <w:szCs w:val="26"/>
-        </w:rPr>
-        <w:t>.</w:t>
-      </w:r>
-      <w:r>
-        <w:rPr>
-          <w:sz w:val="26"/>
-          <w:szCs w:val="26"/>
-          <w:lang w:val="en-US"/>
-        </w:rPr>
-        <w:t>h</w:t>
-      </w:r>
-      <w:r>
-        <w:rPr>
-          <w:sz w:val="26"/>
-          <w:szCs w:val="26"/>
-        </w:rPr>
-        <w:t xml:space="preserve">&gt; // Описание </w:t>
-      </w:r>
-      <w:r>
-        <w:rPr>
-          <w:sz w:val="26"/>
-          <w:szCs w:val="26"/>
-          <w:lang w:val="en-US"/>
-        </w:rPr>
-        <w:t>LPC</w:t>
-      </w:r>
-      <w:r>
-        <w:rPr>
-          <w:sz w:val="26"/>
-          <w:szCs w:val="26"/>
-        </w:rPr>
-        <w:t>23</w:t>
-      </w:r>
-      <w:r>
-        <w:rPr>
-          <w:sz w:val="26"/>
-          <w:szCs w:val="26"/>
-          <w:lang w:val="en-US"/>
-        </w:rPr>
-        <w:t>xx</w:t>
-      </w:r>
-    </w:p>
-    <w:p>
-      <w:pPr>
-        <w:pStyle w:val="a3"/>
-        <w:rPr>
-          <w:sz w:val="26"/>
-          <w:szCs w:val="26"/>
-        </w:rPr>
-      </w:pPr>
-    </w:p>
-    <w:p>
-      <w:pPr>
-        <w:pStyle w:val="a3"/>
-        <w:rPr>
-          <w:sz w:val="26"/>
-          <w:szCs w:val="26"/>
-          <w:lang w:val="en-US"/>
-        </w:rPr>
-      </w:pPr>
-      <w:r>
-        <w:rPr>
-          <w:sz w:val="26"/>
-          <w:szCs w:val="26"/>
-          <w:lang w:val="en-US"/>
-        </w:rPr>
-        <w:t>void delay(void) {</w:t>
-      </w:r>
-    </w:p>
-    <w:p>
-      <w:pPr>
-        <w:pStyle w:val="a3"/>
-        <w:rPr>
-          <w:sz w:val="26"/>
-          <w:szCs w:val="26"/>
-          <w:lang w:val="en-US"/>
-        </w:rPr>
-      </w:pPr>
-      <w:r>
-        <w:rPr>
-          <w:sz w:val="26"/>
-          <w:szCs w:val="26"/>
-          <w:lang w:val="en-US"/>
-        </w:rPr>
-        <w:tab/>
-        <w:t xml:space="preserve">unsigned int </w:t>
+          <w:lang w:val="en-US"/>
+        </w:rPr>
+      </w:pPr>
+      <w:r>
+        <w:rPr>
+          <w:sz w:val="26"/>
+          <w:szCs w:val="26"/>
+          <w:lang w:val="en-US"/>
+        </w:rPr>
+        <w:t xml:space="preserve">#include &lt;LPC23xx.h&gt; // </w:t>
+      </w:r>
+      <w:r>
+        <w:rPr>
+          <w:sz w:val="26"/>
+          <w:szCs w:val="26"/>
+        </w:rPr>
+        <w:t>Описание</w:t>
+      </w:r>
+      <w:r>
+        <w:rPr>
+          <w:sz w:val="26"/>
+          <w:szCs w:val="26"/>
+          <w:lang w:val="en-US"/>
+        </w:rPr>
+        <w:t xml:space="preserve"> LPC23xx</w:t>
+      </w:r>
+    </w:p>
+    <w:p>
+      <w:pPr>
+        <w:pStyle w:val="a3"/>
+        <w:rPr>
+          <w:sz w:val="26"/>
+          <w:szCs w:val="26"/>
+          <w:lang w:val="en-US"/>
+        </w:rPr>
+      </w:pPr>
+    </w:p>
+    <w:p>
+      <w:pPr>
+        <w:pStyle w:val="a3"/>
+        <w:rPr>
+          <w:sz w:val="26"/>
+          <w:szCs w:val="26"/>
+          <w:lang w:val="en-US"/>
+        </w:rPr>
+      </w:pPr>
+      <w:r>
+        <w:rPr>
+          <w:sz w:val="26"/>
+          <w:szCs w:val="26"/>
+          <w:lang w:val="en-US"/>
+        </w:rPr>
+        <w:t>void delay(void)</w:t>
+      </w:r>
+    </w:p>
+    <w:p>
+      <w:pPr>
+        <w:pStyle w:val="a3"/>
+        <w:rPr>
+          <w:sz w:val="26"/>
+          <w:szCs w:val="26"/>
+        </w:rPr>
+      </w:pPr>
+      <w:r>
+        <w:rPr>
+          <w:sz w:val="26"/>
+          <w:szCs w:val="26"/>
+        </w:rPr>
+        <w:t>{</w:t>
+      </w:r>
+    </w:p>
+    <w:p>
+      <w:pPr>
+        <w:pStyle w:val="a3"/>
+        <w:rPr>
+          <w:sz w:val="26"/>
+          <w:szCs w:val="26"/>
+        </w:rPr>
+      </w:pPr>
+      <w:r>
+        <w:rPr>
+          <w:sz w:val="26"/>
+          <w:szCs w:val="26"/>
+        </w:rPr>
+        <w:tab/>
       </w:r>
       <w:proofErr w:type="spellStart"/>
       <w:r>
         <w:rPr>
           <w:sz w:val="26"/>
           <w:szCs w:val="26"/>
+        </w:rPr>
+        <w:t>unsigned</w:t>
+      </w:r>
+      <w:proofErr w:type="spellEnd"/>
+      <w:r>
+        <w:rPr>
+          <w:sz w:val="26"/>
+          <w:szCs w:val="26"/>
+        </w:rPr>
+        <w:t xml:space="preserve"> </w:t>
+      </w:r>
+      <w:proofErr w:type="spellStart"/>
+      <w:r>
+        <w:rPr>
+          <w:sz w:val="26"/>
+          <w:szCs w:val="26"/>
+        </w:rPr>
+        <w:t>int</w:t>
+      </w:r>
+      <w:proofErr w:type="spellEnd"/>
+      <w:r>
+        <w:rPr>
+          <w:sz w:val="26"/>
+          <w:szCs w:val="26"/>
+        </w:rPr>
+        <w:t xml:space="preserve"> i;</w:t>
+      </w:r>
+    </w:p>
+    <w:p>
+      <w:pPr>
+        <w:pStyle w:val="a3"/>
+        <w:rPr>
+          <w:sz w:val="26"/>
+          <w:szCs w:val="26"/>
+          <w:lang w:val="en-US"/>
+        </w:rPr>
+      </w:pPr>
+      <w:r>
+        <w:rPr>
+          <w:sz w:val="26"/>
+          <w:szCs w:val="26"/>
+        </w:rPr>
+        <w:tab/>
+      </w:r>
+      <w:r>
+        <w:rPr>
+          <w:sz w:val="26"/>
+          <w:szCs w:val="26"/>
+          <w:lang w:val="en-US"/>
+        </w:rPr>
+        <w:t>for (</w:t>
+      </w:r>
+      <w:proofErr w:type="spellStart"/>
+      <w:r>
+        <w:rPr>
+          <w:sz w:val="26"/>
+          <w:szCs w:val="26"/>
           <w:lang w:val="en-US"/>
         </w:rPr>
         <w:t>i</w:t>
@@ -1339,26 +1347,7 @@
           <w:szCs w:val="26"/>
           <w:lang w:val="en-US"/>
         </w:rPr>
-        <w:t>;</w:t>
-      </w:r>
-    </w:p>
-    <w:p>
-      <w:pPr>
-        <w:pStyle w:val="a3"/>
-        <w:rPr>
-          <w:sz w:val="26"/>
-          <w:szCs w:val="26"/>
-          <w:lang w:val="en-US"/>
-        </w:rPr>
-      </w:pPr>
-      <w:r>
-        <w:rPr>
-          <w:sz w:val="26"/>
-          <w:szCs w:val="26"/>
-          <w:lang w:val="en-US"/>
-        </w:rPr>
-        <w:tab/>
-        <w:t>for (</w:t>
+        <w:t xml:space="preserve"> = 0; </w:t>
       </w:r>
       <w:proofErr w:type="spellStart"/>
       <w:r>
@@ -1376,7 +1365,539 @@
           <w:szCs w:val="26"/>
           <w:lang w:val="en-US"/>
         </w:rPr>
-        <w:t>=</w:t>
+        <w:t xml:space="preserve"> &lt; 0xfffff; </w:t>
+      </w:r>
+      <w:proofErr w:type="spellStart"/>
+      <w:r>
+        <w:rPr>
+          <w:sz w:val="26"/>
+          <w:szCs w:val="26"/>
+          <w:lang w:val="en-US"/>
+        </w:rPr>
+        <w:t>i</w:t>
+      </w:r>
+      <w:proofErr w:type="spellEnd"/>
+      <w:r>
+        <w:rPr>
+          <w:sz w:val="26"/>
+          <w:szCs w:val="26"/>
+          <w:lang w:val="en-US"/>
+        </w:rPr>
+        <w:t>++) {}</w:t>
+      </w:r>
+    </w:p>
+    <w:p>
+      <w:pPr>
+        <w:pStyle w:val="a3"/>
+        <w:rPr>
+          <w:sz w:val="26"/>
+          <w:szCs w:val="26"/>
+          <w:lang w:val="en-US"/>
+        </w:rPr>
+      </w:pPr>
+      <w:r>
+        <w:rPr>
+          <w:sz w:val="26"/>
+          <w:szCs w:val="26"/>
+          <w:lang w:val="en-US"/>
+        </w:rPr>
+        <w:t>}</w:t>
+      </w:r>
+    </w:p>
+    <w:p>
+      <w:pPr>
+        <w:pStyle w:val="a3"/>
+        <w:rPr>
+          <w:sz w:val="26"/>
+          <w:szCs w:val="26"/>
+          <w:lang w:val="en-US"/>
+        </w:rPr>
+      </w:pPr>
+    </w:p>
+    <w:p>
+      <w:pPr>
+        <w:pStyle w:val="a3"/>
+        <w:rPr>
+          <w:sz w:val="26"/>
+          <w:szCs w:val="26"/>
+          <w:lang w:val="en-US"/>
+        </w:rPr>
+      </w:pPr>
+      <w:r>
+        <w:rPr>
+          <w:sz w:val="26"/>
+          <w:szCs w:val="26"/>
+          <w:lang w:val="en-US"/>
+        </w:rPr>
+        <w:t>int main(void)</w:t>
+      </w:r>
+    </w:p>
+    <w:p>
+      <w:pPr>
+        <w:pStyle w:val="a3"/>
+        <w:rPr>
+          <w:sz w:val="26"/>
+          <w:szCs w:val="26"/>
+          <w:lang w:val="en-US"/>
+        </w:rPr>
+      </w:pPr>
+      <w:r>
+        <w:rPr>
+          <w:sz w:val="26"/>
+          <w:szCs w:val="26"/>
+          <w:lang w:val="en-US"/>
+        </w:rPr>
+        <w:t>{</w:t>
+      </w:r>
+    </w:p>
+    <w:p>
+      <w:pPr>
+        <w:pStyle w:val="a3"/>
+        <w:rPr>
+          <w:sz w:val="26"/>
+          <w:szCs w:val="26"/>
+          <w:lang w:val="en-US"/>
+        </w:rPr>
+      </w:pPr>
+      <w:r>
+        <w:rPr>
+          <w:sz w:val="26"/>
+          <w:szCs w:val="26"/>
+          <w:lang w:val="en-US"/>
+        </w:rPr>
+        <w:tab/>
+        <w:t>unsigned int n, k;</w:t>
+      </w:r>
+    </w:p>
+    <w:p>
+      <w:pPr>
+        <w:pStyle w:val="a3"/>
+        <w:rPr>
+          <w:sz w:val="26"/>
+          <w:szCs w:val="26"/>
+          <w:lang w:val="en-US"/>
+        </w:rPr>
+      </w:pPr>
+      <w:r>
+        <w:rPr>
+          <w:sz w:val="26"/>
+          <w:szCs w:val="26"/>
+          <w:lang w:val="en-US"/>
+        </w:rPr>
+        <w:t xml:space="preserve"> </w:t>
+      </w:r>
+      <w:r>
+        <w:rPr>
+          <w:sz w:val="26"/>
+          <w:szCs w:val="26"/>
+          <w:lang w:val="en-US"/>
+        </w:rPr>
+        <w:tab/>
+        <w:t>PINSEL3 = 0x00000000;</w:t>
+      </w:r>
+    </w:p>
+    <w:p>
+      <w:pPr>
+        <w:pStyle w:val="a3"/>
+        <w:rPr>
+          <w:sz w:val="26"/>
+          <w:szCs w:val="26"/>
+          <w:lang w:val="en-US"/>
+        </w:rPr>
+      </w:pPr>
+      <w:r>
+        <w:rPr>
+          <w:sz w:val="26"/>
+          <w:szCs w:val="26"/>
+          <w:lang w:val="en-US"/>
+        </w:rPr>
+        <w:t xml:space="preserve"> </w:t>
+      </w:r>
+      <w:r>
+        <w:rPr>
+          <w:sz w:val="26"/>
+          <w:szCs w:val="26"/>
+          <w:lang w:val="en-US"/>
+        </w:rPr>
+        <w:tab/>
+        <w:t>IODIR1 = 0x1C000000;</w:t>
+      </w:r>
+    </w:p>
+    <w:p>
+      <w:pPr>
+        <w:pStyle w:val="a3"/>
+        <w:rPr>
+          <w:sz w:val="26"/>
+          <w:szCs w:val="26"/>
+          <w:lang w:val="en-US"/>
+        </w:rPr>
+      </w:pPr>
+      <w:r>
+        <w:rPr>
+          <w:sz w:val="26"/>
+          <w:szCs w:val="26"/>
+          <w:lang w:val="en-US"/>
+        </w:rPr>
+        <w:t xml:space="preserve"> </w:t>
+      </w:r>
+      <w:r>
+        <w:rPr>
+          <w:sz w:val="26"/>
+          <w:szCs w:val="26"/>
+          <w:lang w:val="en-US"/>
+        </w:rPr>
+        <w:tab/>
+        <w:t>IOSET1 = 0x1C000000;</w:t>
+      </w:r>
+    </w:p>
+    <w:p>
+      <w:pPr>
+        <w:pStyle w:val="a3"/>
+        <w:rPr>
+          <w:sz w:val="26"/>
+          <w:szCs w:val="26"/>
+          <w:lang w:val="en-US"/>
+        </w:rPr>
+      </w:pPr>
+    </w:p>
+    <w:p>
+      <w:pPr>
+        <w:pStyle w:val="a3"/>
+        <w:rPr>
+          <w:sz w:val="26"/>
+          <w:szCs w:val="26"/>
+          <w:lang w:val="en-US"/>
+        </w:rPr>
+      </w:pPr>
+      <w:r>
+        <w:rPr>
+          <w:sz w:val="26"/>
+          <w:szCs w:val="26"/>
+          <w:lang w:val="en-US"/>
+        </w:rPr>
+        <w:t xml:space="preserve"> </w:t>
+      </w:r>
+      <w:r>
+        <w:rPr>
+          <w:sz w:val="26"/>
+          <w:szCs w:val="26"/>
+          <w:lang w:val="en-US"/>
+        </w:rPr>
+        <w:tab/>
+        <w:t xml:space="preserve">//26 - </w:t>
+      </w:r>
+      <w:r>
+        <w:rPr>
+          <w:sz w:val="26"/>
+          <w:szCs w:val="26"/>
+        </w:rPr>
+        <w:t>клапан</w:t>
+      </w:r>
+    </w:p>
+    <w:p>
+      <w:pPr>
+        <w:pStyle w:val="a3"/>
+        <w:rPr>
+          <w:sz w:val="26"/>
+          <w:szCs w:val="26"/>
+          <w:lang w:val="en-US"/>
+        </w:rPr>
+      </w:pPr>
+      <w:r>
+        <w:rPr>
+          <w:sz w:val="26"/>
+          <w:szCs w:val="26"/>
+          <w:lang w:val="en-US"/>
+        </w:rPr>
+        <w:t xml:space="preserve"> </w:t>
+      </w:r>
+      <w:r>
+        <w:rPr>
+          <w:sz w:val="26"/>
+          <w:szCs w:val="26"/>
+          <w:lang w:val="en-US"/>
+        </w:rPr>
+        <w:tab/>
+        <w:t xml:space="preserve">//27 - </w:t>
+      </w:r>
+      <w:r>
+        <w:rPr>
+          <w:sz w:val="26"/>
+          <w:szCs w:val="26"/>
+        </w:rPr>
+        <w:t>зажигание</w:t>
+      </w:r>
+    </w:p>
+    <w:p>
+      <w:pPr>
+        <w:pStyle w:val="a3"/>
+        <w:rPr>
+          <w:sz w:val="26"/>
+          <w:szCs w:val="26"/>
+          <w:lang w:val="en-US"/>
+        </w:rPr>
+      </w:pPr>
+      <w:r>
+        <w:rPr>
+          <w:sz w:val="26"/>
+          <w:szCs w:val="26"/>
+          <w:lang w:val="en-US"/>
+        </w:rPr>
+        <w:t xml:space="preserve"> </w:t>
+      </w:r>
+      <w:r>
+        <w:rPr>
+          <w:sz w:val="26"/>
+          <w:szCs w:val="26"/>
+          <w:lang w:val="en-US"/>
+        </w:rPr>
+        <w:tab/>
+        <w:t xml:space="preserve">//28 - </w:t>
+      </w:r>
+      <w:r>
+        <w:rPr>
+          <w:sz w:val="26"/>
+          <w:szCs w:val="26"/>
+        </w:rPr>
+        <w:t>стартер</w:t>
+      </w:r>
+    </w:p>
+    <w:p>
+      <w:pPr>
+        <w:pStyle w:val="a3"/>
+        <w:rPr>
+          <w:sz w:val="26"/>
+          <w:szCs w:val="26"/>
+          <w:lang w:val="en-US"/>
+        </w:rPr>
+      </w:pPr>
+    </w:p>
+    <w:p>
+      <w:pPr>
+        <w:pStyle w:val="a3"/>
+        <w:rPr>
+          <w:sz w:val="26"/>
+          <w:szCs w:val="26"/>
+          <w:lang w:val="en-US"/>
+        </w:rPr>
+      </w:pPr>
+      <w:r>
+        <w:rPr>
+          <w:sz w:val="26"/>
+          <w:szCs w:val="26"/>
+          <w:lang w:val="en-US"/>
+        </w:rPr>
+        <w:t xml:space="preserve"> </w:t>
+      </w:r>
+      <w:r>
+        <w:rPr>
+          <w:sz w:val="26"/>
+          <w:szCs w:val="26"/>
+          <w:lang w:val="en-US"/>
+        </w:rPr>
+        <w:tab/>
+        <w:t xml:space="preserve">while (1) </w:t>
+      </w:r>
+    </w:p>
+    <w:p>
+      <w:pPr>
+        <w:pStyle w:val="a3"/>
+        <w:rPr>
+          <w:sz w:val="26"/>
+          <w:szCs w:val="26"/>
+          <w:lang w:val="en-US"/>
+        </w:rPr>
+      </w:pPr>
+      <w:r>
+        <w:rPr>
+          <w:sz w:val="26"/>
+          <w:szCs w:val="26"/>
+          <w:lang w:val="en-US"/>
+        </w:rPr>
+        <w:t xml:space="preserve"> </w:t>
+      </w:r>
+      <w:r>
+        <w:rPr>
+          <w:sz w:val="26"/>
+          <w:szCs w:val="26"/>
+          <w:lang w:val="en-US"/>
+        </w:rPr>
+        <w:tab/>
+        <w:t>{</w:t>
+      </w:r>
+    </w:p>
+    <w:p>
+      <w:pPr>
+        <w:pStyle w:val="a3"/>
+        <w:rPr>
+          <w:sz w:val="26"/>
+          <w:szCs w:val="26"/>
+          <w:lang w:val="en-US"/>
+        </w:rPr>
+      </w:pPr>
+      <w:r>
+        <w:rPr>
+          <w:sz w:val="26"/>
+          <w:szCs w:val="26"/>
+          <w:lang w:val="en-US"/>
+        </w:rPr>
+        <w:t xml:space="preserve"> </w:t>
+      </w:r>
+      <w:r>
+        <w:rPr>
+          <w:sz w:val="26"/>
+          <w:szCs w:val="26"/>
+          <w:lang w:val="en-US"/>
+        </w:rPr>
+        <w:tab/>
+      </w:r>
+      <w:r>
+        <w:rPr>
+          <w:sz w:val="26"/>
+          <w:szCs w:val="26"/>
+          <w:lang w:val="en-US"/>
+        </w:rPr>
+        <w:tab/>
+        <w:t>if (IOPIN1 &amp; (1 &lt;&lt; 29))</w:t>
+      </w:r>
+    </w:p>
+    <w:p>
+      <w:pPr>
+        <w:pStyle w:val="a3"/>
+        <w:rPr>
+          <w:sz w:val="26"/>
+          <w:szCs w:val="26"/>
+          <w:lang w:val="en-US"/>
+        </w:rPr>
+      </w:pPr>
+      <w:r>
+        <w:rPr>
+          <w:sz w:val="26"/>
+          <w:szCs w:val="26"/>
+          <w:lang w:val="en-US"/>
+        </w:rPr>
+        <w:tab/>
+      </w:r>
+      <w:r>
+        <w:rPr>
+          <w:sz w:val="26"/>
+          <w:szCs w:val="26"/>
+          <w:lang w:val="en-US"/>
+        </w:rPr>
+        <w:tab/>
+        <w:t>{</w:t>
+      </w:r>
+      <w:r>
+        <w:rPr>
+          <w:sz w:val="26"/>
+          <w:szCs w:val="26"/>
+          <w:lang w:val="en-US"/>
+        </w:rPr>
+        <w:tab/>
+      </w:r>
+    </w:p>
+    <w:p>
+      <w:pPr>
+        <w:pStyle w:val="a3"/>
+        <w:rPr>
+          <w:sz w:val="26"/>
+          <w:szCs w:val="26"/>
+          <w:lang w:val="en-US"/>
+        </w:rPr>
+      </w:pPr>
+      <w:r>
+        <w:rPr>
+          <w:sz w:val="26"/>
+          <w:szCs w:val="26"/>
+          <w:lang w:val="en-US"/>
+        </w:rPr>
+        <w:tab/>
+      </w:r>
+      <w:r>
+        <w:rPr>
+          <w:sz w:val="26"/>
+          <w:szCs w:val="26"/>
+          <w:lang w:val="en-US"/>
+        </w:rPr>
+        <w:tab/>
+      </w:r>
+      <w:r>
+        <w:rPr>
+          <w:sz w:val="26"/>
+          <w:szCs w:val="26"/>
+          <w:lang w:val="en-US"/>
+        </w:rPr>
+        <w:tab/>
+        <w:t>IOSET1 = (1 &lt;&lt; 28);</w:t>
+      </w:r>
+    </w:p>
+    <w:p>
+      <w:pPr>
+        <w:pStyle w:val="a3"/>
+        <w:rPr>
+          <w:sz w:val="26"/>
+          <w:szCs w:val="26"/>
+          <w:lang w:val="en-US"/>
+        </w:rPr>
+      </w:pPr>
+      <w:r>
+        <w:rPr>
+          <w:sz w:val="26"/>
+          <w:szCs w:val="26"/>
+          <w:lang w:val="en-US"/>
+        </w:rPr>
+        <w:tab/>
+      </w:r>
+      <w:r>
+        <w:rPr>
+          <w:sz w:val="26"/>
+          <w:szCs w:val="26"/>
+          <w:lang w:val="en-US"/>
+        </w:rPr>
+        <w:tab/>
+      </w:r>
+      <w:r>
+        <w:rPr>
+          <w:sz w:val="26"/>
+          <w:szCs w:val="26"/>
+          <w:lang w:val="en-US"/>
+        </w:rPr>
+        <w:tab/>
+        <w:t>IOSET1 = (1 &lt;&lt; 26);</w:t>
+      </w:r>
+    </w:p>
+    <w:p>
+      <w:pPr>
+        <w:pStyle w:val="a3"/>
+        <w:rPr>
+          <w:sz w:val="26"/>
+          <w:szCs w:val="26"/>
+          <w:lang w:val="en-US"/>
+        </w:rPr>
+      </w:pPr>
+      <w:r>
+        <w:rPr>
+          <w:sz w:val="26"/>
+          <w:szCs w:val="26"/>
+          <w:lang w:val="en-US"/>
+        </w:rPr>
+        <w:tab/>
+      </w:r>
+      <w:r>
+        <w:rPr>
+          <w:sz w:val="26"/>
+          <w:szCs w:val="26"/>
+          <w:lang w:val="en-US"/>
+        </w:rPr>
+        <w:tab/>
+      </w:r>
+      <w:r>
+        <w:rPr>
+          <w:sz w:val="26"/>
+          <w:szCs w:val="26"/>
+          <w:lang w:val="en-US"/>
+        </w:rPr>
+        <w:tab/>
       </w:r>
       <w:proofErr w:type="gramStart"/>
       <w:r>
@@ -1385,7 +1906,7 @@
           <w:szCs w:val="26"/>
           <w:lang w:val="en-US"/>
         </w:rPr>
-        <w:t>0;i</w:t>
+        <w:t>delay(</w:t>
       </w:r>
       <w:proofErr w:type="gramEnd"/>
       <w:r>
@@ -1394,24 +1915,190 @@
           <w:szCs w:val="26"/>
           <w:lang w:val="en-US"/>
         </w:rPr>
-        <w:t>&lt;0xfffff;i++){}</w:t>
-      </w:r>
-    </w:p>
-    <w:p>
-      <w:pPr>
-        <w:pStyle w:val="a3"/>
-        <w:rPr>
-          <w:sz w:val="26"/>
-          <w:szCs w:val="26"/>
-          <w:lang w:val="en-US"/>
-        </w:rPr>
-      </w:pPr>
-      <w:r>
-        <w:rPr>
-          <w:sz w:val="26"/>
-          <w:szCs w:val="26"/>
-          <w:lang w:val="en-US"/>
-        </w:rPr>
+        <w:t>);</w:t>
+      </w:r>
+    </w:p>
+    <w:p>
+      <w:pPr>
+        <w:pStyle w:val="a3"/>
+        <w:rPr>
+          <w:sz w:val="26"/>
+          <w:szCs w:val="26"/>
+          <w:lang w:val="en-US"/>
+        </w:rPr>
+      </w:pPr>
+      <w:r>
+        <w:rPr>
+          <w:sz w:val="26"/>
+          <w:szCs w:val="26"/>
+          <w:lang w:val="en-US"/>
+        </w:rPr>
+        <w:tab/>
+      </w:r>
+      <w:r>
+        <w:rPr>
+          <w:sz w:val="26"/>
+          <w:szCs w:val="26"/>
+          <w:lang w:val="en-US"/>
+        </w:rPr>
+        <w:tab/>
+      </w:r>
+      <w:r>
+        <w:rPr>
+          <w:sz w:val="26"/>
+          <w:szCs w:val="26"/>
+          <w:lang w:val="en-US"/>
+        </w:rPr>
+        <w:tab/>
+        <w:t>IOCLR1 = (1 &lt;&lt; 26);</w:t>
+      </w:r>
+    </w:p>
+    <w:p>
+      <w:pPr>
+        <w:pStyle w:val="a3"/>
+        <w:rPr>
+          <w:sz w:val="26"/>
+          <w:szCs w:val="26"/>
+          <w:lang w:val="en-US"/>
+        </w:rPr>
+      </w:pPr>
+      <w:r>
+        <w:rPr>
+          <w:sz w:val="26"/>
+          <w:szCs w:val="26"/>
+          <w:lang w:val="en-US"/>
+        </w:rPr>
+        <w:tab/>
+      </w:r>
+      <w:r>
+        <w:rPr>
+          <w:sz w:val="26"/>
+          <w:szCs w:val="26"/>
+          <w:lang w:val="en-US"/>
+        </w:rPr>
+        <w:tab/>
+      </w:r>
+      <w:r>
+        <w:rPr>
+          <w:sz w:val="26"/>
+          <w:szCs w:val="26"/>
+          <w:lang w:val="en-US"/>
+        </w:rPr>
+        <w:tab/>
+        <w:t>IOSET1 = (1 &lt;&lt; 27);</w:t>
+      </w:r>
+    </w:p>
+    <w:p>
+      <w:pPr>
+        <w:pStyle w:val="a3"/>
+        <w:rPr>
+          <w:sz w:val="26"/>
+          <w:szCs w:val="26"/>
+          <w:lang w:val="en-US"/>
+        </w:rPr>
+      </w:pPr>
+      <w:r>
+        <w:rPr>
+          <w:sz w:val="26"/>
+          <w:szCs w:val="26"/>
+          <w:lang w:val="en-US"/>
+        </w:rPr>
+        <w:tab/>
+      </w:r>
+      <w:r>
+        <w:rPr>
+          <w:sz w:val="26"/>
+          <w:szCs w:val="26"/>
+          <w:lang w:val="en-US"/>
+        </w:rPr>
+        <w:tab/>
+      </w:r>
+      <w:r>
+        <w:rPr>
+          <w:sz w:val="26"/>
+          <w:szCs w:val="26"/>
+          <w:lang w:val="en-US"/>
+        </w:rPr>
+        <w:tab/>
+      </w:r>
+      <w:proofErr w:type="gramStart"/>
+      <w:r>
+        <w:rPr>
+          <w:sz w:val="26"/>
+          <w:szCs w:val="26"/>
+          <w:lang w:val="en-US"/>
+        </w:rPr>
+        <w:t>delay(</w:t>
+      </w:r>
+      <w:proofErr w:type="gramEnd"/>
+      <w:r>
+        <w:rPr>
+          <w:sz w:val="26"/>
+          <w:szCs w:val="26"/>
+          <w:lang w:val="en-US"/>
+        </w:rPr>
+        <w:t>);</w:t>
+      </w:r>
+    </w:p>
+    <w:p>
+      <w:pPr>
+        <w:pStyle w:val="a3"/>
+        <w:rPr>
+          <w:sz w:val="26"/>
+          <w:szCs w:val="26"/>
+          <w:lang w:val="en-US"/>
+        </w:rPr>
+      </w:pPr>
+      <w:r>
+        <w:rPr>
+          <w:sz w:val="26"/>
+          <w:szCs w:val="26"/>
+          <w:lang w:val="en-US"/>
+        </w:rPr>
+        <w:tab/>
+      </w:r>
+      <w:r>
+        <w:rPr>
+          <w:sz w:val="26"/>
+          <w:szCs w:val="26"/>
+          <w:lang w:val="en-US"/>
+        </w:rPr>
+        <w:tab/>
+      </w:r>
+      <w:r>
+        <w:rPr>
+          <w:sz w:val="26"/>
+          <w:szCs w:val="26"/>
+          <w:lang w:val="en-US"/>
+        </w:rPr>
+        <w:tab/>
+        <w:t xml:space="preserve">IOCLR1 = (1 &lt;&lt; 27); </w:t>
+      </w:r>
+    </w:p>
+    <w:p>
+      <w:pPr>
+        <w:pStyle w:val="a3"/>
+        <w:rPr>
+          <w:sz w:val="26"/>
+          <w:szCs w:val="26"/>
+          <w:lang w:val="en-US"/>
+        </w:rPr>
+      </w:pPr>
+      <w:r>
+        <w:rPr>
+          <w:sz w:val="26"/>
+          <w:szCs w:val="26"/>
+          <w:lang w:val="en-US"/>
+        </w:rPr>
+        <w:tab/>
+      </w:r>
+      <w:r>
+        <w:rPr>
+          <w:sz w:val="26"/>
+          <w:szCs w:val="26"/>
+          <w:lang w:val="en-US"/>
+        </w:rPr>
+        <w:tab/>
         <w:t>}</w:t>
       </w:r>
     </w:p>
@@ -1424,53 +2111,95 @@
           <w:lang w:val="en-US"/>
         </w:rPr>
       </w:pPr>
-    </w:p>
-    <w:p>
-      <w:pPr>
-        <w:pStyle w:val="a3"/>
-        <w:rPr>
-          <w:sz w:val="26"/>
-          <w:szCs w:val="26"/>
-          <w:lang w:val="en-US"/>
-        </w:rPr>
-      </w:pPr>
-      <w:r>
-        <w:rPr>
-          <w:sz w:val="26"/>
-          <w:szCs w:val="26"/>
-          <w:lang w:val="en-US"/>
-        </w:rPr>
-        <w:t>int main(void) {</w:t>
-      </w:r>
-    </w:p>
-    <w:p>
-      <w:pPr>
-        <w:pStyle w:val="a3"/>
-        <w:rPr>
-          <w:sz w:val="26"/>
-          <w:szCs w:val="26"/>
-          <w:lang w:val="en-US"/>
-        </w:rPr>
-      </w:pPr>
-      <w:r>
-        <w:rPr>
-          <w:sz w:val="26"/>
-          <w:szCs w:val="26"/>
-          <w:lang w:val="en-US"/>
-        </w:rPr>
-        <w:tab/>
-        <w:t>unsigned int n, k;</w:t>
-      </w:r>
-    </w:p>
-    <w:p>
-      <w:pPr>
-        <w:pStyle w:val="a3"/>
-        <w:rPr>
-          <w:sz w:val="26"/>
-          <w:szCs w:val="26"/>
-          <w:lang w:val="en-US"/>
-        </w:rPr>
-      </w:pPr>
+      <w:r>
+        <w:rPr>
+          <w:noProof/>
+          <w14:textOutline w14:w="0" w14:cap="rnd" w14:cmpd="sng" w14:algn="ctr">
+            <w14:noFill/>
+            <w14:prstDash w14:val="solid"/>
+            <w14:bevel/>
+          </w14:textOutline>
+        </w:rPr>
+        <w:lastRenderedPageBreak/>
+        <mc:AlternateContent>
+          <mc:Choice Requires="wps">
+            <w:drawing>
+              <wp:anchor distT="0" distB="0" distL="114300" distR="114300" simplePos="0" relativeHeight="251661312" behindDoc="1" locked="0" layoutInCell="1" allowOverlap="1" wp14:anchorId="75D71CDB" wp14:editId="1D2F3B2E">
+                <wp:simplePos x="0" y="0"/>
+                <wp:positionH relativeFrom="margin">
+                  <wp:align>right</wp:align>
+                </wp:positionH>
+                <wp:positionV relativeFrom="paragraph">
+                  <wp:posOffset>-2540</wp:posOffset>
+                </wp:positionV>
+                <wp:extent cx="6115050" cy="1190625"/>
+                <wp:effectExtent l="0" t="0" r="0" b="9525"/>
+                <wp:wrapNone/>
+                <wp:docPr id="2" name="Прямоугольник 2"/>
+                <wp:cNvGraphicFramePr/>
+                <a:graphic xmlns:a="http://schemas.openxmlformats.org/drawingml/2006/main">
+                  <a:graphicData uri="http://schemas.microsoft.com/office/word/2010/wordprocessingShape">
+                    <wps:wsp>
+                      <wps:cNvSpPr/>
+                      <wps:spPr>
+                        <a:xfrm>
+                          <a:off x="0" y="0"/>
+                          <a:ext cx="6115050" cy="1190625"/>
+                        </a:xfrm>
+                        <a:prstGeom prst="rect">
+                          <a:avLst/>
+                        </a:prstGeom>
+                        <a:solidFill>
+                          <a:schemeClr val="bg2"/>
+                        </a:solidFill>
+                        <a:ln w="12700" cap="flat">
+                          <a:noFill/>
+                          <a:miter lim="400000"/>
+                        </a:ln>
+                        <a:effectLst/>
+                        <a:sp3d/>
+                      </wps:spPr>
+                      <wps:style>
+                        <a:lnRef idx="0">
+                          <a:scrgbClr r="0" g="0" b="0"/>
+                        </a:lnRef>
+                        <a:fillRef idx="0">
+                          <a:scrgbClr r="0" g="0" b="0"/>
+                        </a:fillRef>
+                        <a:effectRef idx="0">
+                          <a:scrgbClr r="0" g="0" b="0"/>
+                        </a:effectRef>
+                        <a:fontRef idx="none"/>
+                      </wps:style>
+                      <wps:bodyPr rot="0" spcFirstLastPara="1" vertOverflow="overflow" horzOverflow="overflow" vert="horz" wrap="square" lIns="101600" tIns="101600" rIns="101600" bIns="101600" numCol="1" spcCol="38100" rtlCol="0" fromWordArt="0" anchor="ctr" anchorCtr="0" forceAA="0" compatLnSpc="1">
+                        <a:prstTxWarp prst="textNoShape">
+                          <a:avLst/>
+                        </a:prstTxWarp>
+                        <a:noAutofit/>
+                      </wps:bodyPr>
+                    </wps:wsp>
+                  </a:graphicData>
+                </a:graphic>
+                <wp14:sizeRelH relativeFrom="margin">
+                  <wp14:pctWidth>0</wp14:pctWidth>
+                </wp14:sizeRelH>
+                <wp14:sizeRelV relativeFrom="margin">
+                  <wp14:pctHeight>0</wp14:pctHeight>
+                </wp14:sizeRelV>
+              </wp:anchor>
+            </w:drawing>
+          </mc:Choice>
+          <mc:Fallback>
+            <w:pict>
+              <v:rect w14:anchorId="32C44C7F" id="Прямоугольник 2" o:spid="_x0000_s1026" style="position:absolute;margin-left:430.3pt;margin-top:-.2pt;width:481.5pt;height:93.75pt;z-index:-251655168;visibility:visible;mso-wrap-style:square;mso-width-percent:0;mso-height-percent:0;mso-wrap-distance-left:9pt;mso-wrap-distance-top:0;mso-wrap-distance-right:9pt;mso-wrap-distance-bottom:0;mso-position-horizontal:right;mso-position-horizontal-relative:margin;mso-position-vertical:absolute;mso-position-vertical-relative:text;mso-width-percent:0;mso-height-percent:0;mso-width-relative:margin;mso-height-relative:margin;v-text-anchor:middle" o:gfxdata="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" fillcolor="#d6d5d5 [3214]" stroked="f" strokeweight="1pt">
+                <v:stroke miterlimit="4"/>
+                <v:textbox inset="8pt,8pt,8pt,8pt"/>
+                <w10:wrap anchorx="margin"/>
+              </v:rect>
+            </w:pict>
+          </mc:Fallback>
+        </mc:AlternateContent>
+      </w:r>
       <w:r>
         <w:rPr>
           <w:sz w:val="26"/>
@@ -1486,7 +2215,15 @@
           <w:lang w:val="en-US"/>
         </w:rPr>
         <w:tab/>
-        <w:t>PINSEL3 = 0x00000000;</w:t>
+      </w:r>
+      <w:r>
+        <w:rPr>
+          <w:sz w:val="26"/>
+          <w:szCs w:val="26"/>
+          <w:lang w:val="en-US"/>
+        </w:rPr>
+        <w:tab/>
+        <w:t>else</w:t>
       </w:r>
     </w:p>
     <w:p>
@@ -1513,7 +2250,50 @@
           <w:lang w:val="en-US"/>
         </w:rPr>
         <w:tab/>
-        <w:t>IODIR1 = 0x1C000000;</w:t>
+      </w:r>
+      <w:r>
+        <w:rPr>
+          <w:sz w:val="26"/>
+          <w:szCs w:val="26"/>
+          <w:lang w:val="en-US"/>
+        </w:rPr>
+        <w:tab/>
+        <w:t>{</w:t>
+      </w:r>
+    </w:p>
+    <w:p>
+      <w:pPr>
+        <w:pStyle w:val="a3"/>
+        <w:rPr>
+          <w:sz w:val="26"/>
+          <w:szCs w:val="26"/>
+          <w:lang w:val="en-US"/>
+        </w:rPr>
+      </w:pPr>
+      <w:r>
+        <w:rPr>
+          <w:sz w:val="26"/>
+          <w:szCs w:val="26"/>
+          <w:lang w:val="en-US"/>
+        </w:rPr>
+        <w:tab/>
+      </w:r>
+      <w:r>
+        <w:rPr>
+          <w:sz w:val="26"/>
+          <w:szCs w:val="26"/>
+          <w:lang w:val="en-US"/>
+        </w:rPr>
+        <w:tab/>
+      </w:r>
+      <w:r>
+        <w:rPr>
+          <w:sz w:val="26"/>
+          <w:szCs w:val="26"/>
+          <w:lang w:val="en-US"/>
+        </w:rPr>
+        <w:tab/>
+        <w:t>IOCLR1 = (1 &lt;&lt; 26) | (1 &lt;&lt; 27) | (1 &lt;&lt; 28);</w:t>
       </w:r>
     </w:p>
     <w:p>
@@ -1540,7 +2320,15 @@
           <w:lang w:val="en-US"/>
         </w:rPr>
         <w:tab/>
-        <w:t>IOSET1 = 0x1C000000;</w:t>
+      </w:r>
+      <w:r>
+        <w:rPr>
+          <w:sz w:val="26"/>
+          <w:szCs w:val="26"/>
+          <w:lang w:val="en-US"/>
+        </w:rPr>
+        <w:tab/>
+        <w:t>}</w:t>
       </w:r>
     </w:p>
     <w:p>
@@ -1567,729 +2355,67 @@
           <w:lang w:val="en-US"/>
         </w:rPr>
         <w:tab/>
-        <w:t xml:space="preserve">//26 - </w:t>
-      </w:r>
-      <w:proofErr w:type="spellStart"/>
-      <w:r>
-        <w:rPr>
-          <w:sz w:val="26"/>
-          <w:szCs w:val="26"/>
-          <w:lang w:val="en-US"/>
-        </w:rPr>
-        <w:t>клапан</w:t>
-      </w:r>
-      <w:proofErr w:type="spellEnd"/>
-    </w:p>
-    <w:p>
-      <w:pPr>
-        <w:pStyle w:val="a3"/>
-        <w:rPr>
-          <w:sz w:val="26"/>
-          <w:szCs w:val="26"/>
-          <w:lang w:val="en-US"/>
-        </w:rPr>
-      </w:pPr>
-      <w:r>
-        <w:rPr>
-          <w:sz w:val="26"/>
-          <w:szCs w:val="26"/>
-          <w:lang w:val="en-US"/>
-        </w:rPr>
+        <w:t>}</w:t>
+      </w:r>
+    </w:p>
+    <w:p>
+      <w:pPr>
+        <w:pStyle w:val="a3"/>
+        <w:rPr>
+          <w:lang w:val="en-US"/>
+        </w:rPr>
+      </w:pPr>
+      <w:r>
+        <w:rPr>
+          <w:sz w:val="26"/>
+          <w:szCs w:val="26"/>
+          <w:lang w:val="en-US"/>
+        </w:rPr>
+        <w:t>}</w:t>
+      </w:r>
+    </w:p>
+    <w:p>
+      <w:pPr>
+        <w:pStyle w:val="a3"/>
+      </w:pPr>
+    </w:p>
+    <w:p>
+      <w:pPr>
+        <w:pStyle w:val="a3"/>
+      </w:pPr>
+    </w:p>
+    <w:p>
+      <w:pPr>
+        <w:pStyle w:val="a3"/>
+      </w:pPr>
+      <w:r>
+        <w:t>Осциллограмма</w:t>
+      </w:r>
+      <w:r>
+        <w:t xml:space="preserve"> 26-29 </w:t>
+      </w:r>
+      <w:r>
+        <w:t>битов</w:t>
+      </w:r>
+      <w:r>
         <w:t xml:space="preserve"> </w:t>
       </w:r>
       <w:r>
-        <w:rPr>
-          <w:sz w:val="26"/>
-          <w:szCs w:val="26"/>
-          <w:lang w:val="en-US"/>
-        </w:rPr>
-        <w:tab/>
-        <w:t xml:space="preserve">//27 - </w:t>
-      </w:r>
-      <w:proofErr w:type="spellStart"/>
-      <w:r>
-        <w:rPr>
-          <w:sz w:val="26"/>
-          <w:szCs w:val="26"/>
-          <w:lang w:val="en-US"/>
-        </w:rPr>
-        <w:t>зажигание</w:t>
-      </w:r>
-      <w:proofErr w:type="spellEnd"/>
-    </w:p>
-    <w:p>
-      <w:pPr>
-        <w:pStyle w:val="a3"/>
-        <w:rPr>
-          <w:sz w:val="26"/>
-          <w:szCs w:val="26"/>
-          <w:lang w:val="en-US"/>
-        </w:rPr>
-      </w:pPr>
-      <w:r>
-        <w:rPr>
-          <w:sz w:val="26"/>
-          <w:szCs w:val="26"/>
-          <w:lang w:val="en-US"/>
-        </w:rPr>
+        <w:t>порта</w:t>
+      </w:r>
+      <w:r>
         <w:t xml:space="preserve"> </w:t>
       </w:r>
       <w:r>
-        <w:rPr>
-          <w:sz w:val="26"/>
-          <w:szCs w:val="26"/>
-          <w:lang w:val="en-US"/>
-        </w:rPr>
-        <w:tab/>
-        <w:t xml:space="preserve">//28 - </w:t>
-      </w:r>
-      <w:proofErr w:type="spellStart"/>
-      <w:r>
-        <w:rPr>
-          <w:sz w:val="26"/>
-          <w:szCs w:val="26"/>
-          <w:lang w:val="en-US"/>
-        </w:rPr>
-        <w:t>стартер</w:t>
-      </w:r>
-      <w:proofErr w:type="spellEnd"/>
-    </w:p>
-    <w:p>
-      <w:pPr>
-        <w:pStyle w:val="a3"/>
-        <w:rPr>
-          <w:sz w:val="26"/>
-          <w:szCs w:val="26"/>
-          <w:lang w:val="en-US"/>
-        </w:rPr>
-      </w:pPr>
-      <w:r>
-        <w:rPr>
-          <w:sz w:val="26"/>
-          <w:szCs w:val="26"/>
-          <w:lang w:val="en-US"/>
-        </w:rPr>
-        <w:t xml:space="preserve"> </w:t>
-      </w:r>
-      <w:r>
-        <w:rPr>
-          <w:sz w:val="26"/>
-          <w:szCs w:val="26"/>
-          <w:lang w:val="en-US"/>
-        </w:rPr>
-        <w:tab/>
-        <w:t>while (1) {</w:t>
-      </w:r>
-    </w:p>
-    <w:p>
-      <w:pPr>
-        <w:pStyle w:val="a3"/>
-        <w:rPr>
-          <w:sz w:val="26"/>
-          <w:szCs w:val="26"/>
-          <w:lang w:val="en-US"/>
-        </w:rPr>
-      </w:pPr>
-      <w:r>
-        <w:rPr>
-          <w:sz w:val="26"/>
-          <w:szCs w:val="26"/>
-          <w:lang w:val="en-US"/>
-        </w:rPr>
-        <w:t xml:space="preserve"> </w:t>
-      </w:r>
-      <w:r>
-        <w:rPr>
-          <w:sz w:val="26"/>
-          <w:szCs w:val="26"/>
-          <w:lang w:val="en-US"/>
-        </w:rPr>
-        <w:tab/>
-      </w:r>
-      <w:r>
-        <w:rPr>
-          <w:sz w:val="26"/>
-          <w:szCs w:val="26"/>
-          <w:lang w:val="en-US"/>
-        </w:rPr>
-        <w:tab/>
-        <w:t>if (IOPIN1 &amp; (1&lt;&lt;29))</w:t>
-      </w:r>
-    </w:p>
-    <w:p>
-      <w:pPr>
-        <w:pStyle w:val="a3"/>
-        <w:rPr>
-          <w:sz w:val="26"/>
-          <w:szCs w:val="26"/>
-          <w:lang w:val="en-US"/>
-        </w:rPr>
-      </w:pPr>
-      <w:r>
-        <w:rPr>
-          <w:sz w:val="26"/>
-          <w:szCs w:val="26"/>
-          <w:lang w:val="en-US"/>
-        </w:rPr>
-        <w:tab/>
-      </w:r>
-      <w:r>
-        <w:rPr>
-          <w:sz w:val="26"/>
-          <w:szCs w:val="26"/>
-          <w:lang w:val="en-US"/>
-        </w:rPr>
-        <w:tab/>
-        <w:t>{</w:t>
-      </w:r>
-      <w:r>
-        <w:rPr>
-          <w:sz w:val="26"/>
-          <w:szCs w:val="26"/>
-          <w:lang w:val="en-US"/>
-        </w:rPr>
-        <w:tab/>
-      </w:r>
-    </w:p>
-    <w:p>
-      <w:pPr>
-        <w:pStyle w:val="a3"/>
-        <w:rPr>
-          <w:sz w:val="26"/>
-          <w:szCs w:val="26"/>
-          <w:lang w:val="en-US"/>
-        </w:rPr>
-      </w:pPr>
-      <w:r>
-        <w:rPr>
-          <w:sz w:val="26"/>
-          <w:szCs w:val="26"/>
-          <w:lang w:val="en-US"/>
-        </w:rPr>
-        <w:tab/>
-      </w:r>
-      <w:r>
-        <w:rPr>
-          <w:sz w:val="26"/>
-          <w:szCs w:val="26"/>
-          <w:lang w:val="en-US"/>
-        </w:rPr>
-        <w:tab/>
-      </w:r>
-      <w:r>
-        <w:rPr>
-          <w:sz w:val="26"/>
-          <w:szCs w:val="26"/>
-          <w:lang w:val="en-US"/>
-        </w:rPr>
-        <w:tab/>
-        <w:t>IOSET1 = (1&lt;&lt;28);</w:t>
-      </w:r>
-    </w:p>
-    <w:p>
-      <w:pPr>
-        <w:pStyle w:val="a3"/>
-        <w:rPr>
-          <w:sz w:val="26"/>
-          <w:szCs w:val="26"/>
-          <w:lang w:val="en-US"/>
-        </w:rPr>
-      </w:pPr>
-      <w:r>
-        <w:rPr>
-          <w:sz w:val="26"/>
-          <w:szCs w:val="26"/>
-          <w:lang w:val="en-US"/>
-        </w:rPr>
-        <w:tab/>
-      </w:r>
-      <w:r>
-        <w:rPr>
-          <w:sz w:val="26"/>
-          <w:szCs w:val="26"/>
-          <w:lang w:val="en-US"/>
-        </w:rPr>
-        <w:tab/>
-      </w:r>
-      <w:r>
-        <w:rPr>
-          <w:sz w:val="26"/>
-          <w:szCs w:val="26"/>
-          <w:lang w:val="en-US"/>
-        </w:rPr>
-        <w:tab/>
-        <w:t>IOSET1 = (1&lt;&lt;26);</w:t>
-      </w:r>
-    </w:p>
-    <w:p>
-      <w:pPr>
-        <w:pStyle w:val="a3"/>
-        <w:rPr>
-          <w:sz w:val="26"/>
-          <w:szCs w:val="26"/>
-          <w:lang w:val="en-US"/>
-        </w:rPr>
-      </w:pPr>
-      <w:r>
-        <w:rPr>
-          <w:sz w:val="26"/>
-          <w:szCs w:val="26"/>
-          <w:lang w:val="en-US"/>
-        </w:rPr>
-        <w:tab/>
-      </w:r>
-      <w:r>
-        <w:rPr>
-          <w:sz w:val="26"/>
-          <w:szCs w:val="26"/>
-          <w:lang w:val="en-US"/>
-        </w:rPr>
-        <w:tab/>
-      </w:r>
-      <w:r>
-        <w:rPr>
-          <w:sz w:val="26"/>
-          <w:szCs w:val="26"/>
-          <w:lang w:val="en-US"/>
-        </w:rPr>
-        <w:tab/>
-      </w:r>
-      <w:proofErr w:type="gramStart"/>
-      <w:r>
-        <w:rPr>
-          <w:sz w:val="26"/>
-          <w:szCs w:val="26"/>
-          <w:lang w:val="en-US"/>
-        </w:rPr>
-        <w:t>delay(</w:t>
-      </w:r>
-      <w:proofErr w:type="gramEnd"/>
-      <w:r>
-        <w:rPr>
-          <w:sz w:val="26"/>
-          <w:szCs w:val="26"/>
-          <w:lang w:val="en-US"/>
-        </w:rPr>
-        <w:t>);</w:t>
-      </w:r>
-    </w:p>
-    <w:p>
-      <w:pPr>
-        <w:pStyle w:val="a3"/>
-        <w:rPr>
-          <w:sz w:val="26"/>
-          <w:szCs w:val="26"/>
-          <w:lang w:val="en-US"/>
-        </w:rPr>
-      </w:pPr>
-      <w:r>
-        <w:rPr>
-          <w:sz w:val="26"/>
-          <w:szCs w:val="26"/>
-          <w:lang w:val="en-US"/>
-        </w:rPr>
-        <w:tab/>
-      </w:r>
-      <w:r>
-        <w:rPr>
-          <w:sz w:val="26"/>
-          <w:szCs w:val="26"/>
-          <w:lang w:val="en-US"/>
-        </w:rPr>
-        <w:tab/>
-      </w:r>
-      <w:r>
-        <w:rPr>
-          <w:sz w:val="26"/>
-          <w:szCs w:val="26"/>
-          <w:lang w:val="en-US"/>
-        </w:rPr>
-        <w:tab/>
-        <w:t>IOCLR1 = (1&lt;&lt;26);</w:t>
-      </w:r>
-    </w:p>
-    <w:p>
-      <w:pPr>
-        <w:pStyle w:val="a3"/>
-        <w:rPr>
-          <w:sz w:val="26"/>
-          <w:szCs w:val="26"/>
-          <w:lang w:val="en-US"/>
-        </w:rPr>
-      </w:pPr>
-      <w:r>
-        <w:rPr>
-          <w:sz w:val="26"/>
-          <w:szCs w:val="26"/>
-          <w:lang w:val="en-US"/>
-        </w:rPr>
-        <w:tab/>
-      </w:r>
-      <w:r>
-        <w:rPr>
-          <w:sz w:val="26"/>
-          <w:szCs w:val="26"/>
-          <w:lang w:val="en-US"/>
-        </w:rPr>
-        <w:tab/>
-      </w:r>
-      <w:r>
-        <w:rPr>
-          <w:sz w:val="26"/>
-          <w:szCs w:val="26"/>
-          <w:lang w:val="en-US"/>
-        </w:rPr>
-        <w:tab/>
-        <w:t>IOSET1 = (1&lt;&lt;27);</w:t>
-      </w:r>
-    </w:p>
-    <w:p>
-      <w:pPr>
-        <w:pStyle w:val="a3"/>
-        <w:rPr>
-          <w:sz w:val="26"/>
-          <w:szCs w:val="26"/>
-          <w:lang w:val="en-US"/>
-        </w:rPr>
-      </w:pPr>
-      <w:r>
-        <w:rPr>
-          <w:sz w:val="26"/>
-          <w:szCs w:val="26"/>
-          <w:lang w:val="en-US"/>
-        </w:rPr>
-        <w:tab/>
-      </w:r>
-      <w:r>
-        <w:rPr>
-          <w:sz w:val="26"/>
-          <w:szCs w:val="26"/>
-          <w:lang w:val="en-US"/>
-        </w:rPr>
-        <w:tab/>
-      </w:r>
-      <w:r>
-        <w:rPr>
-          <w:sz w:val="26"/>
-          <w:szCs w:val="26"/>
-          <w:lang w:val="en-US"/>
-        </w:rPr>
-        <w:tab/>
-      </w:r>
-      <w:proofErr w:type="gramStart"/>
-      <w:r>
-        <w:rPr>
-          <w:sz w:val="26"/>
-          <w:szCs w:val="26"/>
-          <w:lang w:val="en-US"/>
-        </w:rPr>
-        <w:t>delay(</w:t>
-      </w:r>
-      <w:proofErr w:type="gramEnd"/>
-      <w:r>
-        <w:rPr>
-          <w:sz w:val="26"/>
-          <w:szCs w:val="26"/>
-          <w:lang w:val="en-US"/>
-        </w:rPr>
-        <w:t>);</w:t>
-      </w:r>
-    </w:p>
-    <w:p>
-      <w:pPr>
-        <w:pStyle w:val="a3"/>
-        <w:rPr>
-          <w:sz w:val="26"/>
-          <w:szCs w:val="26"/>
-          <w:lang w:val="en-US"/>
-        </w:rPr>
-      </w:pPr>
-      <w:r>
-        <w:rPr>
-          <w:sz w:val="26"/>
-          <w:szCs w:val="26"/>
-          <w:lang w:val="en-US"/>
-        </w:rPr>
-        <w:tab/>
-      </w:r>
-      <w:r>
-        <w:rPr>
-          <w:sz w:val="26"/>
-          <w:szCs w:val="26"/>
-          <w:lang w:val="en-US"/>
-        </w:rPr>
-        <w:tab/>
-      </w:r>
-      <w:r>
-        <w:rPr>
-          <w:sz w:val="26"/>
-          <w:szCs w:val="26"/>
-          <w:lang w:val="en-US"/>
-        </w:rPr>
-        <w:tab/>
-        <w:t xml:space="preserve">IOCLR1 = (1&lt;&lt;27); </w:t>
-      </w:r>
-    </w:p>
-    <w:p>
-      <w:pPr>
-        <w:pStyle w:val="a3"/>
-        <w:rPr>
-          <w:sz w:val="26"/>
-          <w:szCs w:val="26"/>
-          <w:lang w:val="en-US"/>
-        </w:rPr>
-      </w:pPr>
-      <w:r>
-        <w:rPr>
-          <w:sz w:val="26"/>
-          <w:szCs w:val="26"/>
-          <w:lang w:val="en-US"/>
-        </w:rPr>
-        <w:tab/>
-      </w:r>
-      <w:r>
-        <w:rPr>
-          <w:sz w:val="26"/>
-          <w:szCs w:val="26"/>
-          <w:lang w:val="en-US"/>
-        </w:rPr>
-        <w:tab/>
-        <w:t>}</w:t>
-      </w:r>
-    </w:p>
-    <w:p>
-      <w:pPr>
-        <w:pStyle w:val="a3"/>
-        <w:rPr>
-          <w:sz w:val="26"/>
-          <w:szCs w:val="26"/>
-          <w:lang w:val="en-US"/>
-        </w:rPr>
-      </w:pPr>
-      <w:r>
-        <w:rPr>
-          <w:sz w:val="26"/>
-          <w:szCs w:val="26"/>
-          <w:lang w:val="en-US"/>
-        </w:rPr>
-        <w:t xml:space="preserve"> </w:t>
-      </w:r>
-      <w:r>
-        <w:rPr>
-          <w:sz w:val="26"/>
-          <w:szCs w:val="26"/>
-          <w:lang w:val="en-US"/>
-        </w:rPr>
-        <w:tab/>
-      </w:r>
-      <w:r>
-        <w:rPr>
-          <w:sz w:val="26"/>
-          <w:szCs w:val="26"/>
-          <w:lang w:val="en-US"/>
-        </w:rPr>
-        <w:tab/>
-      </w:r>
-      <w:proofErr w:type="gramStart"/>
-      <w:r>
-        <w:rPr>
-          <w:sz w:val="26"/>
-          <w:szCs w:val="26"/>
-          <w:lang w:val="en-US"/>
-        </w:rPr>
-        <w:t>else{</w:t>
-      </w:r>
-      <w:proofErr w:type="gramEnd"/>
-    </w:p>
-    <w:p>
-      <w:pPr>
-        <w:pStyle w:val="a3"/>
-        <w:rPr>
-          <w:sz w:val="26"/>
-          <w:szCs w:val="26"/>
-          <w:lang w:val="en-US"/>
-        </w:rPr>
-      </w:pPr>
-      <w:r>
-        <w:rPr>
-          <w:sz w:val="26"/>
-          <w:szCs w:val="26"/>
-          <w:lang w:val="en-US"/>
-        </w:rPr>
-        <w:tab/>
-      </w:r>
-      <w:r>
-        <w:rPr>
-          <w:sz w:val="26"/>
-          <w:szCs w:val="26"/>
-          <w:lang w:val="en-US"/>
-        </w:rPr>
-        <w:tab/>
-      </w:r>
-      <w:r>
-        <w:rPr>
-          <w:sz w:val="26"/>
-          <w:szCs w:val="26"/>
-          <w:lang w:val="en-US"/>
-        </w:rPr>
-        <w:tab/>
-        <w:t>IOCLR1 = (1&lt;&lt;</w:t>
-      </w:r>
-      <w:proofErr w:type="gramStart"/>
-      <w:r>
-        <w:rPr>
-          <w:sz w:val="26"/>
-          <w:szCs w:val="26"/>
-          <w:lang w:val="en-US"/>
-        </w:rPr>
-        <w:t>26)|</w:t>
-      </w:r>
-      <w:proofErr w:type="gramEnd"/>
-      <w:r>
-        <w:rPr>
-          <w:sz w:val="26"/>
-          <w:szCs w:val="26"/>
-          <w:lang w:val="en-US"/>
-        </w:rPr>
-        <w:t>(1&lt;&lt;27)|(1&lt;&lt;28);</w:t>
-      </w:r>
-    </w:p>
-    <w:p>
-      <w:pPr>
-        <w:pStyle w:val="a3"/>
-        <w:rPr>
-          <w:sz w:val="26"/>
-          <w:szCs w:val="26"/>
-          <w:lang w:val="en-US"/>
-        </w:rPr>
-      </w:pPr>
-      <w:r>
-        <w:rPr>
-          <w:sz w:val="26"/>
-          <w:szCs w:val="26"/>
-          <w:lang w:val="en-US"/>
-        </w:rPr>
-        <w:t xml:space="preserve"> </w:t>
-      </w:r>
-      <w:r>
-        <w:rPr>
-          <w:sz w:val="26"/>
-          <w:szCs w:val="26"/>
-          <w:lang w:val="en-US"/>
-        </w:rPr>
-        <w:tab/>
-      </w:r>
-      <w:r>
-        <w:rPr>
-          <w:sz w:val="26"/>
-          <w:szCs w:val="26"/>
-          <w:lang w:val="en-US"/>
-        </w:rPr>
-        <w:tab/>
-        <w:t>}</w:t>
-      </w:r>
-    </w:p>
-    <w:p>
-      <w:pPr>
-        <w:pStyle w:val="a3"/>
-        <w:rPr>
-          <w:sz w:val="26"/>
-          <w:szCs w:val="26"/>
-          <w:lang w:val="en-US"/>
-        </w:rPr>
-      </w:pPr>
-      <w:r>
-        <w:rPr>
-          <w:sz w:val="26"/>
-          <w:szCs w:val="26"/>
-          <w:lang w:val="en-US"/>
-        </w:rPr>
-        <w:t xml:space="preserve"> </w:t>
-      </w:r>
-      <w:r>
-        <w:rPr>
-          <w:sz w:val="26"/>
-          <w:szCs w:val="26"/>
-          <w:lang w:val="en-US"/>
-        </w:rPr>
-        <w:tab/>
-        <w:t>}</w:t>
-      </w:r>
-    </w:p>
-    <w:p>
-      <w:pPr>
-        <w:pStyle w:val="a3"/>
-        <w:rPr>
-          <w:lang w:val="en-US"/>
-        </w:rPr>
-      </w:pPr>
-      <w:r>
-        <w:rPr>
-          <w:sz w:val="26"/>
-          <w:szCs w:val="26"/>
-          <w:lang w:val="en-US"/>
-        </w:rPr>
-        <w:t>}</w:t>
-      </w:r>
-    </w:p>
-    <w:p>
-      <w:pPr>
-        <w:pStyle w:val="a3"/>
-        <w:rPr>
-          <w:lang w:val="en-US"/>
-        </w:rPr>
-      </w:pPr>
-    </w:p>
-    <w:p>
-      <w:pPr>
-        <w:pStyle w:val="a3"/>
-        <w:rPr>
-          <w:lang w:val="en-US"/>
-        </w:rPr>
-      </w:pPr>
-      <w:r>
-        <w:t>Осциллограмма</w:t>
-      </w:r>
-      <w:r>
-        <w:rPr>
-          <w:lang w:val="en-US"/>
-        </w:rPr>
-        <w:t xml:space="preserve"> 26-29 </w:t>
-      </w:r>
-      <w:r>
-        <w:t>битов</w:t>
-      </w:r>
-      <w:r>
-        <w:rPr>
-          <w:lang w:val="en-US"/>
-        </w:rPr>
-        <w:t xml:space="preserve"> </w:t>
-      </w:r>
-      <w:r>
-        <w:t>порта</w:t>
-      </w:r>
-      <w:r>
-        <w:rPr>
-          <w:lang w:val="en-US"/>
-        </w:rPr>
-        <w:t xml:space="preserve"> </w:t>
-      </w:r>
-      <w:r>
         <w:t>ввода</w:t>
       </w:r>
       <w:r>
-        <w:rPr>
-          <w:lang w:val="en-US"/>
-        </w:rPr>
         <w:t>/</w:t>
       </w:r>
       <w:r>
         <w:t>вывода</w:t>
       </w:r>
       <w:r>
-        <w:rPr>
-          <w:lang w:val="en-US"/>
-        </w:rPr>
         <w:t xml:space="preserve"> 1:</w:t>
       </w:r>
     </w:p>

</xml_diff>